<commit_message>
aggiunta versione 4 file
</commit_message>
<xml_diff>
--- a/READ ME_DATAVIZ_profCabitza.docx
+++ b/READ ME_DATAVIZ_profCabitza.docx
@@ -6,15 +6,176 @@
       <w:pPr>
         <w:rPr>
           <w:b/>
+          <w:sz w:val="32"/>
           <w:lang w:val="it-IT"/>
         </w:rPr>
       </w:pPr>
-      <w:ins w:id="0" w:author="Tranchina Kevin" w:date="2021-02-21T00:09:00Z">
+      <w:r>
+        <w:rPr>
+          <w:b/>
+          <w:sz w:val="32"/>
+          <w:lang w:val="it-IT"/>
+        </w:rPr>
+        <w:t>READ ME</w:t>
+      </w:r>
+    </w:p>
+    <w:p>
+      <w:pPr>
+        <w:rPr>
+          <w:lang w:val="it-IT"/>
+        </w:rPr>
+      </w:pPr>
+      <w:r>
+        <w:rPr>
+          <w:lang w:val="it-IT"/>
+        </w:rPr>
+        <w:t>Per</w:t>
+      </w:r>
+      <w:r>
+        <w:rPr>
+          <w:lang w:val="it-IT"/>
+        </w:rPr>
+        <w:t xml:space="preserve"> poter accedere a </w:t>
+      </w:r>
+      <w:proofErr w:type="spellStart"/>
+      <w:r>
+        <w:rPr>
+          <w:lang w:val="it-IT"/>
+        </w:rPr>
+        <w:t>qlik</w:t>
+      </w:r>
+      <w:proofErr w:type="spellEnd"/>
+      <w:r>
+        <w:rPr>
+          <w:lang w:val="it-IT"/>
+        </w:rPr>
+        <w:t xml:space="preserve"> è necessario accedere al seguente link </w:t>
+      </w:r>
+      <w:hyperlink r:id="rId4" w:history="1">
+        <w:proofErr w:type="spellStart"/>
+        <w:r>
+          <w:rPr>
+            <w:rStyle w:val="Hyperlink"/>
+            <w:lang w:val="it-IT"/>
+          </w:rPr>
+          <w:t>Qli</w:t>
+        </w:r>
+        <w:r>
+          <w:rPr>
+            <w:rStyle w:val="Hyperlink"/>
+            <w:lang w:val="it-IT"/>
+          </w:rPr>
+          <w:t>k</w:t>
+        </w:r>
+        <w:proofErr w:type="spellEnd"/>
+      </w:hyperlink>
+      <w:r>
+        <w:rPr>
+          <w:lang w:val="it-IT"/>
+        </w:rPr>
+        <w:t xml:space="preserve"> </w:t>
+      </w:r>
+      <w:r>
+        <w:rPr>
+          <w:lang w:val="it-IT"/>
+        </w:rPr>
+        <w:t>ed autenticarsi con  le credenziali</w:t>
+      </w:r>
+    </w:p>
+    <w:p>
+      <w:pPr>
+        <w:rPr>
+          <w:lang w:val="it-IT"/>
+        </w:rPr>
+      </w:pPr>
+      <w:r>
+        <w:rPr>
+          <w:b/>
+          <w:lang w:val="it-IT"/>
+        </w:rPr>
+        <w:t>Username</w:t>
+      </w:r>
+      <w:r>
+        <w:rPr>
+          <w:b/>
+          <w:lang w:val="it-IT"/>
+        </w:rPr>
+        <w:t>:</w:t>
+      </w:r>
+      <w:r>
+        <w:rPr>
+          <w:b/>
+          <w:lang w:val="it-IT"/>
+        </w:rPr>
+        <w:t xml:space="preserve"> </w:t>
+      </w:r>
+      <w:hyperlink r:id="rId5" w:history="1">
+        <w:r>
+          <w:rPr>
+            <w:rStyle w:val="Hyperlink"/>
+            <w:lang w:val="it-IT"/>
+          </w:rPr>
+          <w:t>dataviz202021@gmail.com</w:t>
+        </w:r>
+      </w:hyperlink>
+    </w:p>
+    <w:p>
+      <w:pPr>
+        <w:rPr>
+          <w:b/>
+          <w:lang w:val="it-IT"/>
+        </w:rPr>
+      </w:pPr>
+      <w:r>
+        <w:rPr>
+          <w:b/>
+          <w:lang w:val="it-IT"/>
+        </w:rPr>
+        <w:t>Password</w:t>
+      </w:r>
+      <w:r>
+        <w:rPr>
+          <w:b/>
+          <w:lang w:val="it-IT"/>
+        </w:rPr>
+        <w:t>:</w:t>
+      </w:r>
+      <w:r>
+        <w:rPr>
+          <w:b/>
+          <w:lang w:val="it-IT"/>
+        </w:rPr>
+        <w:t xml:space="preserve"> </w:t>
+      </w:r>
+      <w:r>
+        <w:rPr>
+          <w:lang w:val="it-IT"/>
+        </w:rPr>
+        <w:t>dataviz202021!?0</w:t>
+      </w:r>
+      <w:bookmarkStart w:id="0" w:name="_GoBack"/>
+      <w:bookmarkEnd w:id="0"/>
+    </w:p>
+    <w:p>
+      <w:pPr>
+        <w:rPr>
+          <w:b/>
+          <w:lang w:val="it-IT"/>
+        </w:rPr>
+      </w:pPr>
+    </w:p>
+    <w:p>
+      <w:pPr>
+        <w:rPr>
+          <w:lang w:val="it-IT"/>
+        </w:rPr>
+      </w:pPr>
+      <w:ins w:id="1" w:author="Tranchina Kevin" w:date="2021-02-21T00:09:00Z">
         <w:r>
           <w:rPr>
             <w:rFonts w:asciiTheme="majorHAnsi" w:hAnsiTheme="majorHAnsi" w:cstheme="majorHAnsi"/>
+            <w:noProof/>
             <w:sz w:val="32"/>
-            <w:lang w:val="it-IT"/>
           </w:rPr>
           <w:drawing>
             <wp:anchor distT="0" distB="0" distL="114300" distR="114300" simplePos="0" relativeHeight="251658240" behindDoc="1" locked="0" layoutInCell="1" allowOverlap="1">
@@ -23,7 +184,7 @@
                 <wp:posOffset>45720</wp:posOffset>
               </wp:positionH>
               <wp:positionV relativeFrom="paragraph">
-                <wp:posOffset>1706880</wp:posOffset>
+                <wp:posOffset>255905</wp:posOffset>
               </wp:positionV>
               <wp:extent cx="5943600" cy="3162300"/>
               <wp:effectExtent l="0" t="0" r="0" b="0"/>
@@ -48,7 +209,7 @@
                       <pic:cNvPicPr/>
                     </pic:nvPicPr>
                     <pic:blipFill>
-                      <a:blip r:embed="rId4" cstate="print">
+                      <a:blip r:embed="rId6" cstate="print">
                         <a:extLst>
                           <a:ext uri="{28A0092B-C50C-407E-A947-70E740481C1C}">
                             <a14:useLocalDpi xmlns:a14="http://schemas.microsoft.com/office/drawing/2010/main" val="0"/>
@@ -75,118 +236,6 @@
           </w:drawing>
         </w:r>
       </w:ins>
-      <w:r>
-        <w:rPr>
-          <w:b/>
-          <w:lang w:val="it-IT"/>
-        </w:rPr>
-        <w:t>READ ME</w:t>
-      </w:r>
-    </w:p>
-    <w:p>
-      <w:pPr>
-        <w:rPr>
-          <w:lang w:val="it-IT"/>
-        </w:rPr>
-      </w:pPr>
-      <w:r>
-        <w:rPr>
-          <w:lang w:val="it-IT"/>
-        </w:rPr>
-        <w:t xml:space="preserve">Professore per poter accedere a </w:t>
-      </w:r>
-      <w:proofErr w:type="spellStart"/>
-      <w:r>
-        <w:rPr>
-          <w:lang w:val="it-IT"/>
-        </w:rPr>
-        <w:t>qlik</w:t>
-      </w:r>
-      <w:proofErr w:type="spellEnd"/>
-      <w:r>
-        <w:rPr>
-          <w:lang w:val="it-IT"/>
-        </w:rPr>
-        <w:t xml:space="preserve"> è necessario accedere al seguente link ed autenticarsi </w:t>
-      </w:r>
-      <w:proofErr w:type="gramStart"/>
-      <w:r>
-        <w:rPr>
-          <w:lang w:val="it-IT"/>
-        </w:rPr>
-        <w:t>con  le</w:t>
-      </w:r>
-      <w:proofErr w:type="gramEnd"/>
-      <w:r>
-        <w:rPr>
-          <w:lang w:val="it-IT"/>
-        </w:rPr>
-        <w:t xml:space="preserve"> credenziali</w:t>
-      </w:r>
-    </w:p>
-    <w:p>
-      <w:pPr>
-        <w:rPr>
-          <w:b/>
-          <w:lang w:val="it-IT"/>
-        </w:rPr>
-      </w:pPr>
-      <w:r>
-        <w:rPr>
-          <w:b/>
-          <w:lang w:val="it-IT"/>
-        </w:rPr>
-        <w:t>Username</w:t>
-      </w:r>
-      <w:bookmarkStart w:id="1" w:name="_GoBack"/>
-      <w:bookmarkEnd w:id="1"/>
-      <w:r>
-        <w:rPr>
-          <w:b/>
-          <w:lang w:val="it-IT"/>
-        </w:rPr>
-        <w:t>:</w:t>
-      </w:r>
-    </w:p>
-    <w:p>
-      <w:pPr>
-        <w:rPr>
-          <w:b/>
-          <w:lang w:val="it-IT"/>
-        </w:rPr>
-      </w:pPr>
-      <w:proofErr w:type="gramStart"/>
-      <w:r>
-        <w:rPr>
-          <w:b/>
-          <w:lang w:val="it-IT"/>
-        </w:rPr>
-        <w:t>Password :</w:t>
-      </w:r>
-      <w:proofErr w:type="gramEnd"/>
-    </w:p>
-    <w:p>
-      <w:pPr>
-        <w:rPr>
-          <w:b/>
-          <w:lang w:val="it-IT"/>
-        </w:rPr>
-      </w:pPr>
-    </w:p>
-    <w:p>
-      <w:pPr>
-        <w:rPr>
-          <w:b/>
-          <w:lang w:val="it-IT"/>
-        </w:rPr>
-      </w:pPr>
-    </w:p>
-    <w:p>
-      <w:pPr>
-        <w:rPr>
-          <w:lang w:val="it-IT"/>
-        </w:rPr>
-      </w:pPr>
       <w:r>
         <w:rPr>
           <w:lang w:val="it-IT"/>
@@ -663,6 +712,29 @@
     <w:semiHidden/>
     <w:unhideWhenUsed/>
   </w:style>
+  <w:style w:type="character" w:styleId="Hyperlink">
+    <w:name w:val="Hyperlink"/>
+    <w:basedOn w:val="DefaultParagraphFont"/>
+    <w:uiPriority w:val="99"/>
+    <w:unhideWhenUsed/>
+    <w:rsid w:val="00D60D0B"/>
+    <w:rPr>
+      <w:color w:val="0563C1" w:themeColor="hyperlink"/>
+      <w:u w:val="single"/>
+    </w:rPr>
+  </w:style>
+  <w:style w:type="character" w:styleId="FollowedHyperlink">
+    <w:name w:val="FollowedHyperlink"/>
+    <w:basedOn w:val="DefaultParagraphFont"/>
+    <w:uiPriority w:val="99"/>
+    <w:semiHidden/>
+    <w:unhideWhenUsed/>
+    <w:rsid w:val="008129A4"/>
+    <w:rPr>
+      <w:color w:val="954F72" w:themeColor="followedHyperlink"/>
+      <w:u w:val="single"/>
+    </w:rPr>
+  </w:style>
 </w:styles>
 </file>
 

</xml_diff>